<commit_message>
add correct exe and modify the how to
</commit_message>
<xml_diff>
--- a/screenshothotkey_howto.docx
+++ b/screenshothotkey_howto.docx
@@ -1,6 +1,6 @@
 
 <file path=word/document.xml><?xml version="1.0" encoding="utf-8"?>
-<w:document xmlns:wpc="http://schemas.microsoft.com/office/word/2010/wordprocessingCanvas" xmlns:cx="http://schemas.microsoft.com/office/drawing/2014/chartex" xmlns:cx1="http://schemas.microsoft.com/office/drawing/2015/9/8/chartex" xmlns:mc="http://schemas.openxmlformats.org/markup-compatibility/2006" xmlns:o="urn:schemas-microsoft-com:office:office" xmlns:r="http://schemas.openxmlformats.org/officeDocument/2006/relationships" xmlns:m="http://schemas.openxmlformats.org/officeDocument/2006/math" xmlns:v="urn:schemas-microsoft-com:vml" xmlns:wp14="http://schemas.microsoft.com/office/word/2010/wordprocessingDrawing" xmlns:wp="http://schemas.openxmlformats.org/drawingml/2006/wordprocessingDrawing" xmlns:w10="urn:schemas-microsoft-com:office:word" xmlns:w="http://schemas.openxmlformats.org/wordprocessingml/2006/main" xmlns:w14="http://schemas.microsoft.com/office/word/2010/wordml" xmlns:w15="http://schemas.microsoft.com/office/word/2012/wordml" xmlns:w16se="http://schemas.microsoft.com/office/word/2015/wordml/symex" xmlns:wpg="http://schemas.microsoft.com/office/word/2010/wordprocessingGroup" xmlns:wpi="http://schemas.microsoft.com/office/word/2010/wordprocessingInk" xmlns:wne="http://schemas.microsoft.com/office/word/2006/wordml" xmlns:wps="http://schemas.microsoft.com/office/word/2010/wordprocessingShape" mc:Ignorable="w14 w15 w16se wp14">
+<w:document xmlns:wpc="http://schemas.microsoft.com/office/word/2010/wordprocessingCanvas" xmlns:cx="http://schemas.microsoft.com/office/drawing/2014/chartex" xmlns:cx1="http://schemas.microsoft.com/office/drawing/2015/9/8/chartex" xmlns:cx2="http://schemas.microsoft.com/office/drawing/2015/10/21/chartex" xmlns:cx3="http://schemas.microsoft.com/office/drawing/2016/5/9/chartex" xmlns:cx4="http://schemas.microsoft.com/office/drawing/2016/5/10/chartex" xmlns:cx5="http://schemas.microsoft.com/office/drawing/2016/5/11/chartex" xmlns:cx6="http://schemas.microsoft.com/office/drawing/2016/5/12/chartex" xmlns:cx7="http://schemas.microsoft.com/office/drawing/2016/5/13/chartex" xmlns:cx8="http://schemas.microsoft.com/office/drawing/2016/5/14/chartex" xmlns:mc="http://schemas.openxmlformats.org/markup-compatibility/2006" xmlns:aink="http://schemas.microsoft.com/office/drawing/2016/ink" xmlns:am3d="http://schemas.microsoft.com/office/drawing/2017/model3d" xmlns:o="urn:schemas-microsoft-com:office:office" xmlns:oel="http://schemas.microsoft.com/office/2019/extlst" xmlns:r="http://schemas.openxmlformats.org/officeDocument/2006/relationships" xmlns:m="http://schemas.openxmlformats.org/officeDocument/2006/math" xmlns:v="urn:schemas-microsoft-com:vml" xmlns:wp14="http://schemas.microsoft.com/office/word/2010/wordprocessingDrawing" xmlns:wp="http://schemas.openxmlformats.org/drawingml/2006/wordprocessingDrawing" xmlns:w10="urn:schemas-microsoft-com:office:word" xmlns:w="http://schemas.openxmlformats.org/wordprocessingml/2006/main" xmlns:w14="http://schemas.microsoft.com/office/word/2010/wordml" xmlns:w15="http://schemas.microsoft.com/office/word/2012/wordml" xmlns:w16cex="http://schemas.microsoft.com/office/word/2018/wordml/cex" xmlns:w16cid="http://schemas.microsoft.com/office/word/2016/wordml/cid" xmlns:w16="http://schemas.microsoft.com/office/word/2018/wordml" xmlns:w16sdtdh="http://schemas.microsoft.com/office/word/2020/wordml/sdtdatahash" xmlns:w16se="http://schemas.microsoft.com/office/word/2015/wordml/symex" xmlns:wpg="http://schemas.microsoft.com/office/word/2010/wordprocessingGroup" xmlns:wpi="http://schemas.microsoft.com/office/word/2010/wordprocessingInk" xmlns:wne="http://schemas.microsoft.com/office/word/2006/wordml" xmlns:wps="http://schemas.microsoft.com/office/word/2010/wordprocessingShape" mc:Ignorable="w14 w15 w16se w16cid w16 w16cex w16sdtdh wp14">
   <w:body>
     <w:p>
       <w:pPr>
@@ -275,7 +275,27 @@
           <w:sz w:val="21"/>
           <w:szCs w:val="21"/>
         </w:rPr>
-        <w:t>#The script have following features:</w:t>
+        <w:t xml:space="preserve">#The script </w:t>
+      </w:r>
+      <w:proofErr w:type="gramStart"/>
+      <w:r>
+        <w:rPr>
+          <w:rFonts w:ascii="Consolas" w:eastAsia="Times New Roman" w:hAnsi="Consolas" w:cs="Times New Roman"/>
+          <w:color w:val="008000"/>
+          <w:sz w:val="21"/>
+          <w:szCs w:val="21"/>
+        </w:rPr>
+        <w:t>have</w:t>
+      </w:r>
+      <w:proofErr w:type="gramEnd"/>
+      <w:r>
+        <w:rPr>
+          <w:rFonts w:ascii="Consolas" w:eastAsia="Times New Roman" w:hAnsi="Consolas" w:cs="Times New Roman"/>
+          <w:color w:val="008000"/>
+          <w:sz w:val="21"/>
+          <w:szCs w:val="21"/>
+        </w:rPr>
+        <w:t xml:space="preserve"> following features:</w:t>
       </w:r>
     </w:p>
     <w:p>
@@ -378,27 +398,7 @@
           <w:sz w:val="21"/>
           <w:szCs w:val="21"/>
         </w:rPr>
-        <w:t xml:space="preserve">#Shortcut: </w:t>
-      </w:r>
-      <w:proofErr w:type="spellStart"/>
-      <w:r>
-        <w:rPr>
-          <w:rFonts w:ascii="Consolas" w:eastAsia="Times New Roman" w:hAnsi="Consolas" w:cs="Times New Roman"/>
-          <w:color w:val="008000"/>
-          <w:sz w:val="21"/>
-          <w:szCs w:val="21"/>
-        </w:rPr>
-        <w:t>Ctr</w:t>
-      </w:r>
-      <w:proofErr w:type="spellEnd"/>
-      <w:r>
-        <w:rPr>
-          <w:rFonts w:ascii="Consolas" w:eastAsia="Times New Roman" w:hAnsi="Consolas" w:cs="Times New Roman"/>
-          <w:color w:val="008000"/>
-          <w:sz w:val="21"/>
-          <w:szCs w:val="21"/>
-        </w:rPr>
-        <w:t xml:space="preserve"> alt+ Mouse move to take screensho</w:t>
+        <w:t>#Shortcut: Ctr alt+ Mouse move to take screensho</w:t>
       </w:r>
       <w:r>
         <w:rPr>
@@ -861,7 +861,7 @@
           <w:szCs w:val="21"/>
         </w:rPr>
         <w:drawing>
-          <wp:inline distT="0" distB="0" distL="0" distR="0">
+          <wp:inline distT="0" distB="0" distL="0" distR="0" wp14:anchorId="0F34840C" wp14:editId="6CBA6C31">
             <wp:extent cx="4216400" cy="1257300"/>
             <wp:effectExtent l="0" t="0" r="0" b="0"/>
             <wp:docPr id="2" name="Picture 2" descr="C:\Users\A7HK2U8\Workspace\screentshots\22_06_01-22_09_42.png"/>
@@ -1172,6 +1172,7 @@
         </w:rPr>
         <w:t xml:space="preserve">. </w:t>
       </w:r>
+      <w:proofErr w:type="gramStart"/>
       <w:r>
         <w:rPr>
           <w:rFonts w:ascii="Consolas" w:hAnsi="Consolas" w:cs="Times New Roman"/>
@@ -1181,6 +1182,7 @@
         </w:rPr>
         <w:t>Otherwise</w:t>
       </w:r>
+      <w:proofErr w:type="gramEnd"/>
       <w:r>
         <w:rPr>
           <w:rFonts w:ascii="Consolas" w:hAnsi="Consolas" w:cs="Times New Roman"/>
@@ -1212,8 +1214,9 @@
         <w:rPr>
           <w:noProof/>
         </w:rPr>
+        <w:lastRenderedPageBreak/>
         <w:drawing>
-          <wp:inline distT="0" distB="0" distL="0" distR="0" wp14:anchorId="3749B64A" wp14:editId="21E3019D">
+          <wp:inline distT="0" distB="0" distL="0" distR="0" wp14:anchorId="46D5779B" wp14:editId="065A4D0E">
             <wp:extent cx="5461000" cy="1390650"/>
             <wp:effectExtent l="0" t="0" r="6350" b="0"/>
             <wp:docPr id="4" name="Picture 4" descr="C:\Users\A7HK2U8\Workspace\screentshots\22_06_01-22_34_08.png"/>
@@ -1289,6 +1292,128 @@
         <w:spacing w:after="0" w:line="285" w:lineRule="atLeast"/>
         <w:rPr>
           <w:rFonts w:ascii="Consolas" w:eastAsia="Times New Roman" w:hAnsi="Consolas" w:cs="Times New Roman"/>
+          <w:color w:val="0000FF"/>
+          <w:sz w:val="21"/>
+          <w:szCs w:val="21"/>
+        </w:rPr>
+      </w:pPr>
+      <w:r>
+        <w:rPr>
+          <w:rFonts w:ascii="Consolas" w:eastAsia="Times New Roman" w:hAnsi="Consolas" w:cs="Times New Roman"/>
+          <w:sz w:val="21"/>
+          <w:szCs w:val="21"/>
+        </w:rPr>
+        <w:t xml:space="preserve">Open context menu from the </w:t>
+      </w:r>
+      <w:proofErr w:type="spellStart"/>
+      <w:r>
+        <w:rPr>
+          <w:rFonts w:ascii="Consolas" w:eastAsia="Times New Roman" w:hAnsi="Consolas" w:cs="Times New Roman"/>
+          <w:sz w:val="21"/>
+          <w:szCs w:val="21"/>
+        </w:rPr>
+        <w:t>screenshot.ahk</w:t>
+      </w:r>
+      <w:proofErr w:type="spellEnd"/>
+      <w:r>
+        <w:rPr>
+          <w:rFonts w:ascii="Consolas" w:eastAsia="Times New Roman" w:hAnsi="Consolas" w:cs="Times New Roman"/>
+          <w:sz w:val="21"/>
+          <w:szCs w:val="21"/>
+        </w:rPr>
+        <w:t xml:space="preserve"> and change the “open with” to AutoHotkeyU64.exe in the </w:t>
+      </w:r>
+      <w:proofErr w:type="spellStart"/>
+      <w:r>
+        <w:rPr>
+          <w:rFonts w:ascii="Consolas" w:eastAsia="Times New Roman" w:hAnsi="Consolas" w:cs="Times New Roman"/>
+          <w:sz w:val="21"/>
+          <w:szCs w:val="21"/>
+        </w:rPr>
+        <w:t>ScriptFolder</w:t>
+      </w:r>
+      <w:proofErr w:type="spellEnd"/>
+      <w:r>
+        <w:rPr>
+          <w:rFonts w:ascii="Consolas" w:eastAsia="Times New Roman" w:hAnsi="Consolas" w:cs="Times New Roman"/>
+          <w:color w:val="0000FF"/>
+          <w:sz w:val="21"/>
+          <w:szCs w:val="21"/>
+        </w:rPr>
+        <w:t>.</w:t>
+      </w:r>
+    </w:p>
+    <w:p>
+      <w:pPr>
+        <w:shd w:val="clear" w:color="auto" w:fill="FFFFFF"/>
+        <w:spacing w:after="0" w:line="285" w:lineRule="atLeast"/>
+        <w:rPr>
+          <w:rFonts w:ascii="Consolas" w:eastAsia="Times New Roman" w:hAnsi="Consolas" w:cs="Times New Roman"/>
+          <w:color w:val="0000FF"/>
+          <w:sz w:val="21"/>
+          <w:szCs w:val="21"/>
+        </w:rPr>
+      </w:pPr>
+      <w:r>
+        <w:rPr>
+          <w:noProof/>
+        </w:rPr>
+        <w:drawing>
+          <wp:inline distT="0" distB="0" distL="0" distR="0" wp14:anchorId="2B2E5F0C" wp14:editId="343A855E">
+            <wp:extent cx="5943600" cy="3354705"/>
+            <wp:effectExtent l="0" t="0" r="0" b="0"/>
+            <wp:docPr id="6" name="图片 6"/>
+            <wp:cNvGraphicFramePr>
+              <a:graphicFrameLocks xmlns:a="http://schemas.openxmlformats.org/drawingml/2006/main" noChangeAspect="1"/>
+            </wp:cNvGraphicFramePr>
+            <a:graphic xmlns:a="http://schemas.openxmlformats.org/drawingml/2006/main">
+              <a:graphicData uri="http://schemas.openxmlformats.org/drawingml/2006/picture">
+                <pic:pic xmlns:pic="http://schemas.openxmlformats.org/drawingml/2006/picture">
+                  <pic:nvPicPr>
+                    <pic:cNvPr id="0" name="Picture 5"/>
+                    <pic:cNvPicPr>
+                      <a:picLocks noChangeAspect="1" noChangeArrowheads="1"/>
+                    </pic:cNvPicPr>
+                  </pic:nvPicPr>
+                  <pic:blipFill>
+                    <a:blip r:embed="rId7">
+                      <a:extLst>
+                        <a:ext uri="{28A0092B-C50C-407E-A947-70E740481C1C}">
+                          <a14:useLocalDpi xmlns:a14="http://schemas.microsoft.com/office/drawing/2010/main" val="0"/>
+                        </a:ext>
+                      </a:extLst>
+                    </a:blip>
+                    <a:srcRect/>
+                    <a:stretch>
+                      <a:fillRect/>
+                    </a:stretch>
+                  </pic:blipFill>
+                  <pic:spPr bwMode="auto">
+                    <a:xfrm>
+                      <a:off x="0" y="0"/>
+                      <a:ext cx="5943600" cy="3354705"/>
+                    </a:xfrm>
+                    <a:prstGeom prst="rect">
+                      <a:avLst/>
+                    </a:prstGeom>
+                    <a:noFill/>
+                    <a:ln>
+                      <a:noFill/>
+                    </a:ln>
+                  </pic:spPr>
+                </pic:pic>
+              </a:graphicData>
+            </a:graphic>
+          </wp:inline>
+        </w:drawing>
+      </w:r>
+    </w:p>
+    <w:p>
+      <w:pPr>
+        <w:shd w:val="clear" w:color="auto" w:fill="FFFFFF"/>
+        <w:spacing w:after="0" w:line="285" w:lineRule="atLeast"/>
+        <w:rPr>
+          <w:rFonts w:ascii="Consolas" w:eastAsia="Times New Roman" w:hAnsi="Consolas" w:cs="Times New Roman"/>
           <w:sz w:val="21"/>
           <w:szCs w:val="21"/>
         </w:rPr>
@@ -1340,7 +1465,7 @@
           <w:szCs w:val="21"/>
         </w:rPr>
         <w:drawing>
-          <wp:inline distT="0" distB="0" distL="0" distR="0">
+          <wp:inline distT="0" distB="0" distL="0" distR="0" wp14:anchorId="514ABA19" wp14:editId="3AD22AC6">
             <wp:extent cx="2730500" cy="1915251"/>
             <wp:effectExtent l="0" t="0" r="0" b="8890"/>
             <wp:docPr id="1" name="Picture 1"/>
@@ -1355,7 +1480,7 @@
                     <pic:cNvPicPr/>
                   </pic:nvPicPr>
                   <pic:blipFill>
-                    <a:blip r:embed="rId7" cstate="print">
+                    <a:blip r:embed="rId8" cstate="print">
                       <a:extLst>
                         <a:ext uri="{28A0092B-C50C-407E-A947-70E740481C1C}">
                           <a14:useLocalDpi xmlns:a14="http://schemas.microsoft.com/office/drawing/2010/main" val="0"/>
@@ -1539,6 +1664,7 @@
           <w:sz w:val="21"/>
           <w:szCs w:val="21"/>
         </w:rPr>
+        <w:lastRenderedPageBreak/>
         <w:t>4</w:t>
       </w:r>
       <w:r>
@@ -1619,7 +1745,7 @@
           <w:szCs w:val="21"/>
         </w:rPr>
         <w:drawing>
-          <wp:inline distT="0" distB="0" distL="0" distR="0">
+          <wp:inline distT="0" distB="0" distL="0" distR="0" wp14:anchorId="2BBFB1AB" wp14:editId="740FA863">
             <wp:extent cx="2851760" cy="1872615"/>
             <wp:effectExtent l="0" t="0" r="6350" b="0"/>
             <wp:docPr id="3" name="Picture 3" descr="C:\Users\A7HK2U8\Pictures\Screenshots\Screenshot (21).png"/>
@@ -1636,7 +1762,7 @@
                     </pic:cNvPicPr>
                   </pic:nvPicPr>
                   <pic:blipFill>
-                    <a:blip r:embed="rId8">
+                    <a:blip r:embed="rId9">
                       <a:extLst>
                         <a:ext uri="{28A0092B-C50C-407E-A947-70E740481C1C}">
                           <a14:useLocalDpi xmlns:a14="http://schemas.microsoft.com/office/drawing/2010/main" val="0"/>
@@ -1893,8 +2019,6 @@
           <w:szCs w:val="21"/>
         </w:rPr>
       </w:pPr>
-      <w:bookmarkStart w:id="0" w:name="_GoBack"/>
-      <w:bookmarkEnd w:id="0"/>
     </w:p>
     <w:p>
       <w:pPr>
@@ -1916,7 +2040,7 @@
           <w:szCs w:val="21"/>
         </w:rPr>
         <w:drawing>
-          <wp:inline distT="0" distB="0" distL="0" distR="0">
+          <wp:inline distT="0" distB="0" distL="0" distR="0" wp14:anchorId="17BBD1CF" wp14:editId="1B6C9EC9">
             <wp:extent cx="4387850" cy="1304618"/>
             <wp:effectExtent l="0" t="0" r="0" b="0"/>
             <wp:docPr id="5" name="Picture 5" descr="C:\Users\A7HK2U8\Workspace\screentshots\22_06_01-22_43_53.png"/>
@@ -1933,7 +2057,7 @@
                     </pic:cNvPicPr>
                   </pic:nvPicPr>
                   <pic:blipFill>
-                    <a:blip r:embed="rId9">
+                    <a:blip r:embed="rId10">
                       <a:extLst>
                         <a:ext uri="{28A0092B-C50C-407E-A947-70E740481C1C}">
                           <a14:useLocalDpi xmlns:a14="http://schemas.microsoft.com/office/drawing/2010/main" val="0"/>
@@ -2192,7 +2316,7 @@
 </file>
 
 <file path=word/numbering.xml><?xml version="1.0" encoding="utf-8"?>
-<w:numbering xmlns:wpc="http://schemas.microsoft.com/office/word/2010/wordprocessingCanvas" xmlns:cx="http://schemas.microsoft.com/office/drawing/2014/chartex" xmlns:cx1="http://schemas.microsoft.com/office/drawing/2015/9/8/chartex" xmlns:mc="http://schemas.openxmlformats.org/markup-compatibility/2006" xmlns:o="urn:schemas-microsoft-com:office:office" xmlns:r="http://schemas.openxmlformats.org/officeDocument/2006/relationships" xmlns:m="http://schemas.openxmlformats.org/officeDocument/2006/math" xmlns:v="urn:schemas-microsoft-com:vml" xmlns:wp14="http://schemas.microsoft.com/office/word/2010/wordprocessingDrawing" xmlns:wp="http://schemas.openxmlformats.org/drawingml/2006/wordprocessingDrawing" xmlns:w10="urn:schemas-microsoft-com:office:word" xmlns:w="http://schemas.openxmlformats.org/wordprocessingml/2006/main" xmlns:w14="http://schemas.microsoft.com/office/word/2010/wordml" xmlns:w15="http://schemas.microsoft.com/office/word/2012/wordml" xmlns:w16se="http://schemas.microsoft.com/office/word/2015/wordml/symex" xmlns:wpg="http://schemas.microsoft.com/office/word/2010/wordprocessingGroup" xmlns:wpi="http://schemas.microsoft.com/office/word/2010/wordprocessingInk" xmlns:wne="http://schemas.microsoft.com/office/word/2006/wordml" xmlns:wps="http://schemas.microsoft.com/office/word/2010/wordprocessingShape" mc:Ignorable="w14 w15 w16se wp14">
+<w:numbering xmlns:wpc="http://schemas.microsoft.com/office/word/2010/wordprocessingCanvas" xmlns:cx="http://schemas.microsoft.com/office/drawing/2014/chartex" xmlns:cx1="http://schemas.microsoft.com/office/drawing/2015/9/8/chartex" xmlns:cx2="http://schemas.microsoft.com/office/drawing/2015/10/21/chartex" xmlns:cx3="http://schemas.microsoft.com/office/drawing/2016/5/9/chartex" xmlns:cx4="http://schemas.microsoft.com/office/drawing/2016/5/10/chartex" xmlns:cx5="http://schemas.microsoft.com/office/drawing/2016/5/11/chartex" xmlns:cx6="http://schemas.microsoft.com/office/drawing/2016/5/12/chartex" xmlns:cx7="http://schemas.microsoft.com/office/drawing/2016/5/13/chartex" xmlns:cx8="http://schemas.microsoft.com/office/drawing/2016/5/14/chartex" xmlns:mc="http://schemas.openxmlformats.org/markup-compatibility/2006" xmlns:aink="http://schemas.microsoft.com/office/drawing/2016/ink" xmlns:am3d="http://schemas.microsoft.com/office/drawing/2017/model3d" xmlns:o="urn:schemas-microsoft-com:office:office" xmlns:oel="http://schemas.microsoft.com/office/2019/extlst" xmlns:r="http://schemas.openxmlformats.org/officeDocument/2006/relationships" xmlns:m="http://schemas.openxmlformats.org/officeDocument/2006/math" xmlns:v="urn:schemas-microsoft-com:vml" xmlns:wp14="http://schemas.microsoft.com/office/word/2010/wordprocessingDrawing" xmlns:wp="http://schemas.openxmlformats.org/drawingml/2006/wordprocessingDrawing" xmlns:w10="urn:schemas-microsoft-com:office:word" xmlns:w="http://schemas.openxmlformats.org/wordprocessingml/2006/main" xmlns:w14="http://schemas.microsoft.com/office/word/2010/wordml" xmlns:w15="http://schemas.microsoft.com/office/word/2012/wordml" xmlns:w16cex="http://schemas.microsoft.com/office/word/2018/wordml/cex" xmlns:w16cid="http://schemas.microsoft.com/office/word/2016/wordml/cid" xmlns:w16="http://schemas.microsoft.com/office/word/2018/wordml" xmlns:w16sdtdh="http://schemas.microsoft.com/office/word/2020/wordml/sdtdatahash" xmlns:w16se="http://schemas.microsoft.com/office/word/2015/wordml/symex" xmlns:wpg="http://schemas.microsoft.com/office/word/2010/wordprocessingGroup" xmlns:wpi="http://schemas.microsoft.com/office/word/2010/wordprocessingInk" xmlns:wne="http://schemas.microsoft.com/office/word/2006/wordml" xmlns:wps="http://schemas.microsoft.com/office/word/2010/wordprocessingShape" mc:Ignorable="w14 w15 w16se w16cid w16 w16cex w16sdtdh wp14">
   <w:abstractNum w:abstractNumId="0" w15:restartNumberingAfterBreak="0">
     <w:nsid w:val="06C975A1"/>
     <w:multiLevelType w:val="hybridMultilevel"/>
@@ -2419,17 +2543,17 @@
       </w:rPr>
     </w:lvl>
   </w:abstractNum>
-  <w:num w:numId="1">
+  <w:num w:numId="1" w16cid:durableId="1932543455">
     <w:abstractNumId w:val="0"/>
   </w:num>
-  <w:num w:numId="2">
+  <w:num w:numId="2" w16cid:durableId="436949056">
     <w:abstractNumId w:val="1"/>
   </w:num>
 </w:numbering>
 </file>
 
 <file path=word/styles.xml><?xml version="1.0" encoding="utf-8"?>
-<w:styles xmlns:mc="http://schemas.openxmlformats.org/markup-compatibility/2006" xmlns:r="http://schemas.openxmlformats.org/officeDocument/2006/relationships" xmlns:w="http://schemas.openxmlformats.org/wordprocessingml/2006/main" xmlns:w14="http://schemas.microsoft.com/office/word/2010/wordml" xmlns:w15="http://schemas.microsoft.com/office/word/2012/wordml" xmlns:w16se="http://schemas.microsoft.com/office/word/2015/wordml/symex" mc:Ignorable="w14 w15 w16se">
+<w:styles xmlns:mc="http://schemas.openxmlformats.org/markup-compatibility/2006" xmlns:r="http://schemas.openxmlformats.org/officeDocument/2006/relationships" xmlns:w="http://schemas.openxmlformats.org/wordprocessingml/2006/main" xmlns:w14="http://schemas.microsoft.com/office/word/2010/wordml" xmlns:w15="http://schemas.microsoft.com/office/word/2012/wordml" xmlns:w16cex="http://schemas.microsoft.com/office/word/2018/wordml/cex" xmlns:w16cid="http://schemas.microsoft.com/office/word/2016/wordml/cid" xmlns:w16="http://schemas.microsoft.com/office/word/2018/wordml" xmlns:w16sdtdh="http://schemas.microsoft.com/office/word/2020/wordml/sdtdatahash" xmlns:w16se="http://schemas.microsoft.com/office/word/2015/wordml/symex" mc:Ignorable="w14 w15 w16se w16cid w16 w16cex w16sdtdh">
   <w:docDefaults>
     <w:rPrDefault>
       <w:rPr>
@@ -2445,7 +2569,7 @@
       </w:pPr>
     </w:pPrDefault>
   </w:docDefaults>
-  <w:latentStyles w:defLockedState="0" w:defUIPriority="99" w:defSemiHidden="0" w:defUnhideWhenUsed="0" w:defQFormat="0" w:count="371">
+  <w:latentStyles w:defLockedState="0" w:defUIPriority="99" w:defSemiHidden="0" w:defUnhideWhenUsed="0" w:defQFormat="0" w:count="376">
     <w:lsdException w:name="Normal" w:uiPriority="0" w:qFormat="1"/>
     <w:lsdException w:name="heading 1" w:uiPriority="9" w:qFormat="1"/>
     <w:lsdException w:name="heading 2" w:semiHidden="1" w:uiPriority="9" w:unhideWhenUsed="1" w:qFormat="1"/>
@@ -2551,7 +2675,6 @@
     <w:lsdException w:name="HTML Sample" w:semiHidden="1" w:unhideWhenUsed="1"/>
     <w:lsdException w:name="HTML Typewriter" w:semiHidden="1" w:unhideWhenUsed="1"/>
     <w:lsdException w:name="HTML Variable" w:semiHidden="1" w:unhideWhenUsed="1"/>
-    <w:lsdException w:name="Normal Table" w:semiHidden="1" w:unhideWhenUsed="1"/>
     <w:lsdException w:name="annotation subject" w:semiHidden="1" w:unhideWhenUsed="1"/>
     <w:lsdException w:name="No List" w:semiHidden="1" w:unhideWhenUsed="1"/>
     <w:lsdException w:name="Outline List 1" w:semiHidden="1" w:unhideWhenUsed="1"/>
@@ -2594,11 +2717,8 @@
     <w:lsdException w:name="Table Contemporary" w:semiHidden="1" w:unhideWhenUsed="1"/>
     <w:lsdException w:name="Table Elegant" w:semiHidden="1" w:unhideWhenUsed="1"/>
     <w:lsdException w:name="Table Professional" w:semiHidden="1" w:unhideWhenUsed="1"/>
-    <w:lsdException w:name="Table Subtle 1" w:semiHidden="1" w:unhideWhenUsed="1"/>
     <w:lsdException w:name="Table Subtle 2" w:semiHidden="1" w:unhideWhenUsed="1"/>
     <w:lsdException w:name="Table Web 1" w:semiHidden="1" w:unhideWhenUsed="1"/>
-    <w:lsdException w:name="Table Web 2" w:semiHidden="1" w:unhideWhenUsed="1"/>
-    <w:lsdException w:name="Table Web 3" w:semiHidden="1" w:unhideWhenUsed="1"/>
     <w:lsdException w:name="Balloon Text" w:semiHidden="1" w:unhideWhenUsed="1"/>
     <w:lsdException w:name="Table Grid" w:uiPriority="39"/>
     <w:lsdException w:name="Table Theme" w:semiHidden="1" w:unhideWhenUsed="1"/>
@@ -2817,18 +2937,23 @@
     <w:lsdException w:name="List Table 5 Dark Accent 6" w:uiPriority="50"/>
     <w:lsdException w:name="List Table 6 Colorful Accent 6" w:uiPriority="51"/>
     <w:lsdException w:name="List Table 7 Colorful Accent 6" w:uiPriority="52"/>
+    <w:lsdException w:name="Mention" w:semiHidden="1" w:unhideWhenUsed="1"/>
+    <w:lsdException w:name="Smart Hyperlink" w:semiHidden="1" w:unhideWhenUsed="1"/>
+    <w:lsdException w:name="Hashtag" w:semiHidden="1" w:unhideWhenUsed="1"/>
+    <w:lsdException w:name="Unresolved Mention" w:semiHidden="1" w:unhideWhenUsed="1"/>
+    <w:lsdException w:name="Smart Link" w:semiHidden="1" w:unhideWhenUsed="1"/>
   </w:latentStyles>
-  <w:style w:type="paragraph" w:default="1" w:styleId="Normal">
+  <w:style w:type="paragraph" w:default="1" w:styleId="a">
     <w:name w:val="Normal"/>
     <w:qFormat/>
   </w:style>
-  <w:style w:type="character" w:default="1" w:styleId="DefaultParagraphFont">
+  <w:style w:type="character" w:default="1" w:styleId="a0">
     <w:name w:val="Default Paragraph Font"/>
     <w:uiPriority w:val="1"/>
     <w:semiHidden/>
     <w:unhideWhenUsed/>
   </w:style>
-  <w:style w:type="table" w:default="1" w:styleId="TableNormal">
+  <w:style w:type="table" w:default="1" w:styleId="a1">
     <w:name w:val="Normal Table"/>
     <w:uiPriority w:val="99"/>
     <w:semiHidden/>
@@ -2843,15 +2968,15 @@
       </w:tblCellMar>
     </w:tblPr>
   </w:style>
-  <w:style w:type="numbering" w:default="1" w:styleId="NoList">
+  <w:style w:type="numbering" w:default="1" w:styleId="a2">
     <w:name w:val="No List"/>
     <w:uiPriority w:val="99"/>
     <w:semiHidden/>
     <w:unhideWhenUsed/>
   </w:style>
-  <w:style w:type="paragraph" w:styleId="ListParagraph">
+  <w:style w:type="paragraph" w:styleId="a3">
     <w:name w:val="List Paragraph"/>
-    <w:basedOn w:val="Normal"/>
+    <w:basedOn w:val="a"/>
     <w:uiPriority w:val="34"/>
     <w:qFormat/>
     <w:rsid w:val="00EB6BC8"/>

</xml_diff>